<commit_message>
Anpassung Product Backlog + Sprint PP
</commit_message>
<xml_diff>
--- a/Dokumente/Product Backlog/Product Backlog.docx
+++ b/Dokumente/Product Backlog/Product Backlog.docx
@@ -827,7 +827,7 @@
           <w:r>
             <w:fldChar w:fldCharType="separate"/>
           </w:r>
-          <w:hyperlink w:anchor="_Toc183179508" w:history="1">
+          <w:hyperlink w:anchor="_Toc183778883" w:history="1">
             <w:r>
               <w:rPr>
                 <w:rStyle w:val="Hyperlink"/>
@@ -854,7 +854,7 @@
                 <w:noProof/>
                 <w:webHidden/>
               </w:rPr>
-              <w:instrText xml:space="preserve"> PAGEREF _Toc183179508 \h </w:instrText>
+              <w:instrText xml:space="preserve"> PAGEREF _Toc183778883 \h </w:instrText>
             </w:r>
             <w:r>
               <w:rPr>
@@ -901,7 +901,7 @@
               <w:lang w:eastAsia="de-DE"/>
             </w:rPr>
           </w:pPr>
-          <w:hyperlink w:anchor="_Toc183179509" w:history="1">
+          <w:hyperlink w:anchor="_Toc183778884" w:history="1">
             <w:r>
               <w:rPr>
                 <w:rStyle w:val="Hyperlink"/>
@@ -928,7 +928,7 @@
                 <w:noProof/>
                 <w:webHidden/>
               </w:rPr>
-              <w:instrText xml:space="preserve"> PAGEREF _Toc183179509 \h </w:instrText>
+              <w:instrText xml:space="preserve"> PAGEREF _Toc183778884 \h </w:instrText>
             </w:r>
             <w:r>
               <w:rPr>
@@ -975,7 +975,7 @@
               <w:lang w:eastAsia="de-DE"/>
             </w:rPr>
           </w:pPr>
-          <w:hyperlink w:anchor="_Toc183179510" w:history="1">
+          <w:hyperlink w:anchor="_Toc183778885" w:history="1">
             <w:r>
               <w:rPr>
                 <w:rStyle w:val="Hyperlink"/>
@@ -1002,7 +1002,7 @@
                 <w:noProof/>
                 <w:webHidden/>
               </w:rPr>
-              <w:instrText xml:space="preserve"> PAGEREF _Toc183179510 \h </w:instrText>
+              <w:instrText xml:space="preserve"> PAGEREF _Toc183778885 \h </w:instrText>
             </w:r>
             <w:r>
               <w:rPr>
@@ -1049,7 +1049,7 @@
               <w:lang w:eastAsia="de-DE"/>
             </w:rPr>
           </w:pPr>
-          <w:hyperlink w:anchor="_Toc183179511" w:history="1">
+          <w:hyperlink w:anchor="_Toc183778886" w:history="1">
             <w:r>
               <w:rPr>
                 <w:rStyle w:val="Hyperlink"/>
@@ -1076,7 +1076,7 @@
                 <w:noProof/>
                 <w:webHidden/>
               </w:rPr>
-              <w:instrText xml:space="preserve"> PAGEREF _Toc183179511 \h </w:instrText>
+              <w:instrText xml:space="preserve"> PAGEREF _Toc183778886 \h </w:instrText>
             </w:r>
             <w:r>
               <w:rPr>
@@ -1096,7 +1096,7 @@
                 <w:noProof/>
                 <w:webHidden/>
               </w:rPr>
-              <w:t>2</w:t>
+              <w:t>3</w:t>
             </w:r>
             <w:r>
               <w:rPr>
@@ -1123,7 +1123,7 @@
               <w:lang w:eastAsia="de-DE"/>
             </w:rPr>
           </w:pPr>
-          <w:hyperlink w:anchor="_Toc183179512" w:history="1">
+          <w:hyperlink w:anchor="_Toc183778887" w:history="1">
             <w:r>
               <w:rPr>
                 <w:rStyle w:val="Hyperlink"/>
@@ -1150,7 +1150,7 @@
                 <w:noProof/>
                 <w:webHidden/>
               </w:rPr>
-              <w:instrText xml:space="preserve"> PAGEREF _Toc183179512 \h </w:instrText>
+              <w:instrText xml:space="preserve"> PAGEREF _Toc183778887 \h </w:instrText>
             </w:r>
             <w:r>
               <w:rPr>
@@ -1197,7 +1197,7 @@
               <w:lang w:eastAsia="de-DE"/>
             </w:rPr>
           </w:pPr>
-          <w:hyperlink w:anchor="_Toc183179513" w:history="1">
+          <w:hyperlink w:anchor="_Toc183778888" w:history="1">
             <w:r>
               <w:rPr>
                 <w:rStyle w:val="Hyperlink"/>
@@ -1224,7 +1224,7 @@
                 <w:noProof/>
                 <w:webHidden/>
               </w:rPr>
-              <w:instrText xml:space="preserve"> PAGEREF _Toc183179513 \h </w:instrText>
+              <w:instrText xml:space="preserve"> PAGEREF _Toc183778888 \h </w:instrText>
             </w:r>
             <w:r>
               <w:rPr>
@@ -1271,7 +1271,7 @@
               <w:lang w:eastAsia="de-DE"/>
             </w:rPr>
           </w:pPr>
-          <w:hyperlink w:anchor="_Toc183179514" w:history="1">
+          <w:hyperlink w:anchor="_Toc183778889" w:history="1">
             <w:r>
               <w:rPr>
                 <w:rStyle w:val="Hyperlink"/>
@@ -1298,7 +1298,7 @@
                 <w:noProof/>
                 <w:webHidden/>
               </w:rPr>
-              <w:instrText xml:space="preserve"> PAGEREF _Toc183179514 \h </w:instrText>
+              <w:instrText xml:space="preserve"> PAGEREF _Toc183778889 \h </w:instrText>
             </w:r>
             <w:r>
               <w:rPr>
@@ -1345,7 +1345,7 @@
               <w:lang w:eastAsia="de-DE"/>
             </w:rPr>
           </w:pPr>
-          <w:hyperlink w:anchor="_Toc183179515" w:history="1">
+          <w:hyperlink w:anchor="_Toc183778890" w:history="1">
             <w:r>
               <w:rPr>
                 <w:rStyle w:val="Hyperlink"/>
@@ -1372,7 +1372,7 @@
                 <w:noProof/>
                 <w:webHidden/>
               </w:rPr>
-              <w:instrText xml:space="preserve"> PAGEREF _Toc183179515 \h </w:instrText>
+              <w:instrText xml:space="preserve"> PAGEREF _Toc183778890 \h </w:instrText>
             </w:r>
             <w:r>
               <w:rPr>
@@ -1549,17 +1549,17 @@
           <w:tcPr>
             <w:tcW w:w="2254" w:type="dxa"/>
           </w:tcPr>
-          <w:p>
-            <w:r>
-              <w:t>Knapp, Vincent</w:t>
-            </w:r>
-          </w:p>
+          <w:p/>
         </w:tc>
         <w:tc>
           <w:tcPr>
             <w:tcW w:w="2254" w:type="dxa"/>
           </w:tcPr>
-          <w:p/>
+          <w:p>
+            <w:r>
+              <w:t>Vincent Knapp</w:t>
+            </w:r>
+          </w:p>
         </w:tc>
       </w:tr>
       <w:tr>
@@ -1595,6 +1595,12 @@
           <w:tcPr>
             <w:tcW w:w="2254" w:type="dxa"/>
           </w:tcPr>
+          <w:p/>
+        </w:tc>
+        <w:tc>
+          <w:tcPr>
+            <w:tcW w:w="2254" w:type="dxa"/>
+          </w:tcPr>
           <w:p>
             <w:proofErr w:type="spellStart"/>
             <w:r>
@@ -1610,12 +1616,6 @@
             </w:r>
             <w:proofErr w:type="spellEnd"/>
           </w:p>
-        </w:tc>
-        <w:tc>
-          <w:tcPr>
-            <w:tcW w:w="2254" w:type="dxa"/>
-          </w:tcPr>
-          <w:p/>
         </w:tc>
       </w:tr>
       <w:tr>
@@ -1653,7 +1653,13 @@
           </w:tcPr>
           <w:p>
             <w:r>
-              <w:t>22.11.2024</w:t>
+              <w:t>2</w:t>
+            </w:r>
+            <w:r>
+              <w:t>9</w:t>
+            </w:r>
+            <w:r>
+              <w:t>.11.2024</w:t>
             </w:r>
           </w:p>
         </w:tc>
@@ -1661,7 +1667,11 @@
           <w:tcPr>
             <w:tcW w:w="2254" w:type="dxa"/>
           </w:tcPr>
-          <w:p/>
+          <w:p>
+            <w:r>
+              <w:t>29.11.2024</w:t>
+            </w:r>
+          </w:p>
         </w:tc>
       </w:tr>
     </w:tbl>
@@ -1699,7 +1709,7 @@
       <w:pPr>
         <w:pStyle w:val="berschrift2"/>
       </w:pPr>
-      <w:bookmarkStart w:id="0" w:name="_Toc183179508"/>
+      <w:bookmarkStart w:id="0" w:name="_Toc183778883"/>
       <w:r>
         <w:t>Änderungshistorie</w:t>
       </w:r>
@@ -1844,25 +1854,41 @@
           <w:tcPr>
             <w:tcW w:w="2254" w:type="dxa"/>
           </w:tcPr>
-          <w:p/>
+          <w:p>
+            <w:r>
+              <w:t>1.0</w:t>
+            </w:r>
+          </w:p>
         </w:tc>
         <w:tc>
           <w:tcPr>
             <w:tcW w:w="2254" w:type="dxa"/>
           </w:tcPr>
-          <w:p/>
+          <w:p>
+            <w:r>
+              <w:t>29.11.2024</w:t>
+            </w:r>
+          </w:p>
         </w:tc>
         <w:tc>
           <w:tcPr>
             <w:tcW w:w="2254" w:type="dxa"/>
           </w:tcPr>
-          <w:p/>
+          <w:p>
+            <w:r>
+              <w:t>Vincent Knapp</w:t>
+            </w:r>
+          </w:p>
         </w:tc>
         <w:tc>
           <w:tcPr>
             <w:tcW w:w="2254" w:type="dxa"/>
           </w:tcPr>
-          <w:p/>
+          <w:p>
+            <w:r>
+              <w:t>Ergänzung der Informationen nach Sprint 1</w:t>
+            </w:r>
+          </w:p>
         </w:tc>
       </w:tr>
       <w:tr>
@@ -1928,7 +1954,7 @@
       <w:pPr>
         <w:pStyle w:val="berschrift2"/>
       </w:pPr>
-      <w:bookmarkStart w:id="1" w:name="_Toc183179509"/>
+      <w:bookmarkStart w:id="1" w:name="_Toc183778884"/>
       <w:r>
         <w:t>Einführung und Ziele</w:t>
       </w:r>
@@ -1982,7 +2008,7 @@
       <w:pPr>
         <w:pStyle w:val="berschrift2"/>
       </w:pPr>
-      <w:bookmarkStart w:id="2" w:name="_Toc183179510"/>
+      <w:bookmarkStart w:id="2" w:name="_Toc183778885"/>
       <w:r>
         <w:t>Geltungsbereich</w:t>
       </w:r>
@@ -2013,9 +2039,8 @@
       <w:pPr>
         <w:pStyle w:val="berschrift2"/>
       </w:pPr>
-      <w:bookmarkStart w:id="3" w:name="_Toc183179511"/>
-      <w:r>
-        <w:lastRenderedPageBreak/>
+      <w:bookmarkStart w:id="3" w:name="_Toc183778886"/>
+      <w:r>
         <w:t>Rollen und Verantwortlichkeiten</w:t>
       </w:r>
       <w:bookmarkEnd w:id="3"/>
@@ -2076,7 +2101,7 @@
       <w:pPr>
         <w:pStyle w:val="berschrift2"/>
       </w:pPr>
-      <w:bookmarkStart w:id="4" w:name="_Toc183179512"/>
+      <w:bookmarkStart w:id="4" w:name="_Toc183778887"/>
       <w:proofErr w:type="spellStart"/>
       <w:r>
         <w:t>Product</w:t>
@@ -2206,6 +2231,11 @@
               <w:t>Dennis Haaf</w:t>
             </w:r>
           </w:p>
+          <w:p>
+            <w:r>
+              <w:t>Vincent Knapp</w:t>
+            </w:r>
+          </w:p>
         </w:tc>
         <w:tc>
           <w:tcPr>
@@ -2276,7 +2306,16 @@
           <w:tcPr>
             <w:tcW w:w="2694" w:type="dxa"/>
           </w:tcPr>
-          <w:p/>
+          <w:p>
+            <w:r>
+              <w:t>Dennis Haaf</w:t>
+            </w:r>
+          </w:p>
+          <w:p>
+            <w:r>
+              <w:t>Vincent Knapp</w:t>
+            </w:r>
+          </w:p>
         </w:tc>
         <w:tc>
           <w:tcPr>
@@ -2297,7 +2336,7 @@
           </w:tcPr>
           <w:p>
             <w:r>
-              <w:t>29.11.2024</w:t>
+              <w:t>13.12.2024</w:t>
             </w:r>
           </w:p>
         </w:tc>
@@ -2338,25 +2377,41 @@
           <w:tcPr>
             <w:tcW w:w="876" w:type="dxa"/>
           </w:tcPr>
-          <w:p/>
+          <w:p>
+            <w:r>
+              <w:t>2</w:t>
+            </w:r>
+          </w:p>
         </w:tc>
         <w:tc>
           <w:tcPr>
             <w:tcW w:w="2694" w:type="dxa"/>
           </w:tcPr>
-          <w:p/>
+          <w:p>
+            <w:r>
+              <w:t>Dennis Haaf</w:t>
+            </w:r>
+          </w:p>
         </w:tc>
         <w:tc>
           <w:tcPr>
             <w:tcW w:w="1134" w:type="dxa"/>
           </w:tcPr>
-          <w:p/>
+          <w:p>
+            <w:r>
+              <w:t>30.11.2024</w:t>
+            </w:r>
+          </w:p>
         </w:tc>
         <w:tc>
           <w:tcPr>
             <w:tcW w:w="1122" w:type="dxa"/>
           </w:tcPr>
-          <w:p/>
+          <w:p>
+            <w:r>
+              <w:t>13.12.2024</w:t>
+            </w:r>
+          </w:p>
         </w:tc>
         <w:tc>
           <w:tcPr>
@@ -2394,25 +2449,41 @@
           <w:tcPr>
             <w:tcW w:w="876" w:type="dxa"/>
           </w:tcPr>
-          <w:p/>
+          <w:p>
+            <w:r>
+              <w:t>2</w:t>
+            </w:r>
+          </w:p>
         </w:tc>
         <w:tc>
           <w:tcPr>
             <w:tcW w:w="2694" w:type="dxa"/>
           </w:tcPr>
-          <w:p/>
+          <w:p>
+            <w:r>
+              <w:t>Rene Weber</w:t>
+            </w:r>
+          </w:p>
         </w:tc>
         <w:tc>
           <w:tcPr>
             <w:tcW w:w="1134" w:type="dxa"/>
           </w:tcPr>
-          <w:p/>
+          <w:p>
+            <w:r>
+              <w:t>30.11.2024</w:t>
+            </w:r>
+          </w:p>
         </w:tc>
         <w:tc>
           <w:tcPr>
             <w:tcW w:w="1122" w:type="dxa"/>
           </w:tcPr>
-          <w:p/>
+          <w:p>
+            <w:r>
+              <w:t>13.12.2024</w:t>
+            </w:r>
+          </w:p>
         </w:tc>
         <w:tc>
           <w:tcPr>
@@ -2450,25 +2521,46 @@
           <w:tcPr>
             <w:tcW w:w="876" w:type="dxa"/>
           </w:tcPr>
-          <w:p/>
+          <w:p>
+            <w:r>
+              <w:t>2</w:t>
+            </w:r>
+          </w:p>
         </w:tc>
         <w:tc>
           <w:tcPr>
             <w:tcW w:w="2694" w:type="dxa"/>
           </w:tcPr>
-          <w:p/>
+          <w:p>
+            <w:r>
+              <w:t>Vincent Knapp</w:t>
+            </w:r>
+          </w:p>
+          <w:p>
+            <w:r>
+              <w:t>Hans Bloching</w:t>
+            </w:r>
+          </w:p>
         </w:tc>
         <w:tc>
           <w:tcPr>
             <w:tcW w:w="1134" w:type="dxa"/>
           </w:tcPr>
-          <w:p/>
+          <w:p>
+            <w:r>
+              <w:t>30.11.2024</w:t>
+            </w:r>
+          </w:p>
         </w:tc>
         <w:tc>
           <w:tcPr>
             <w:tcW w:w="1122" w:type="dxa"/>
           </w:tcPr>
-          <w:p/>
+          <w:p>
+            <w:r>
+              <w:t>13.12.2024</w:t>
+            </w:r>
+          </w:p>
         </w:tc>
         <w:tc>
           <w:tcPr>
@@ -2508,7 +2600,7 @@
           </w:tcPr>
           <w:p>
             <w:r>
-              <w:t>2</w:t>
+              <w:t>3</w:t>
             </w:r>
           </w:p>
         </w:tc>
@@ -2570,7 +2662,11 @@
           <w:tcPr>
             <w:tcW w:w="876" w:type="dxa"/>
           </w:tcPr>
-          <w:p/>
+          <w:p>
+            <w:r>
+              <w:t>3</w:t>
+            </w:r>
+          </w:p>
         </w:tc>
         <w:tc>
           <w:tcPr>
@@ -2612,12 +2708,6 @@
         </w:tc>
       </w:tr>
     </w:tbl>
-    <w:p/>
-    <w:p/>
-    <w:p/>
-    <w:p/>
-    <w:p/>
-    <w:p/>
     <w:p/>
     <w:p/>
     <w:p/>
@@ -2629,9 +2719,10 @@
       <w:pPr>
         <w:pStyle w:val="berschrift2"/>
       </w:pPr>
-      <w:bookmarkStart w:id="5" w:name="_Toc183179513"/>
+      <w:bookmarkStart w:id="5" w:name="_Toc183778888"/>
       <w:proofErr w:type="spellStart"/>
       <w:r>
+        <w:lastRenderedPageBreak/>
         <w:t>Epics</w:t>
       </w:r>
       <w:bookmarkEnd w:id="5"/>
@@ -2727,12 +2818,7 @@
       <w:pPr>
         <w:pStyle w:val="berschrift2"/>
       </w:pPr>
-    </w:p>
-    <w:p>
-      <w:pPr>
-        <w:pStyle w:val="berschrift2"/>
-      </w:pPr>
-      <w:bookmarkStart w:id="6" w:name="_Toc183179514"/>
+      <w:bookmarkStart w:id="6" w:name="_Toc183778889"/>
       <w:r>
         <w:t>User Stories</w:t>
       </w:r>
@@ -2895,11 +2981,7 @@
         </w:rPr>
       </w:pPr>
       <w:r>
-        <w:t xml:space="preserve">Als Service-Mitarbeiter möchte ich den Kunden schnell eine Rechnung ausstellen, um wenig Zeitaufwand zu haben und dennoch in die rechtlichen Vorgaben beachte. Dabei soll das </w:t>
-      </w:r>
-      <w:r>
-        <w:lastRenderedPageBreak/>
-        <w:t>System das Erstellen und Versenden der Rechnung übernehmen, um meinen Arbeitsaufwand zu verringern.</w:t>
+        <w:t>Als Service-Mitarbeiter möchte ich den Kunden schnell eine Rechnung ausstellen, um wenig Zeitaufwand zu haben und dennoch in die rechtlichen Vorgaben beachte. Dabei soll das System das Erstellen und Versenden der Rechnung übernehmen, um meinen Arbeitsaufwand zu verringern.</w:t>
       </w:r>
     </w:p>
     <w:p>
@@ -2910,6 +2992,8 @@
       </w:pPr>
     </w:p>
     <w:p/>
+    <w:p/>
+    <w:p/>
     <w:p>
       <w:pPr>
         <w:rPr>
@@ -2920,6 +3004,7 @@
         <w:rPr>
           <w:b/>
         </w:rPr>
+        <w:lastRenderedPageBreak/>
         <w:t>Liste der georderten Speisen und Käuferinformationen</w:t>
       </w:r>
     </w:p>
@@ -2943,7 +3028,7 @@
       <w:pPr>
         <w:pStyle w:val="berschrift2"/>
       </w:pPr>
-      <w:bookmarkStart w:id="7" w:name="_Toc183179515"/>
+      <w:bookmarkStart w:id="7" w:name="_Toc183778890"/>
       <w:r>
         <w:t>Story Points</w:t>
       </w:r>
@@ -4421,9 +4506,11 @@
     <w:rsidRoot w:val="004B1B4F"/>
     <w:rsid w:val="0034478A"/>
     <w:rsid w:val="004B1B4F"/>
+    <w:rsid w:val="00622145"/>
     <w:rsid w:val="00741B7B"/>
     <w:rsid w:val="007C76D1"/>
     <w:rsid w:val="00985B73"/>
+    <w:rsid w:val="009A456E"/>
     <w:rsid w:val="009F7068"/>
     <w:rsid w:val="00A47D7E"/>
   </w:rsids>

</xml_diff>